<commit_message>
Updated Philstar and Inquirer editorials for Oct. 20, 2024 (Sun)
</commit_message>
<xml_diff>
--- a/articles/docx/Philstar/Philstar-20241020.docx
+++ b/articles/docx/Philstar/Philstar-20241020.docx
@@ -6,9 +6,9 @@
       <w:pPr>
         <w:pStyle w:val="Heading1"/>
       </w:pPr>
-      <w:bookmarkStart w:id="20" w:name="X734d8f27bbcf8e8db4d74c7ce5eebea8e6b825b"/>
+      <w:bookmarkStart w:id="20" w:name="X78647e5f957b3990023529e5f5901c13698ce3b"/>
       <w:r>
-        <w:t xml:space="preserve">EDITORIAL — Where’s the mastermind? | Philstar.com</w:t>
+        <w:t xml:space="preserve">EDITORIAL – Kidnapped in Mindanao | Philstar.com</w:t>
       </w:r>
       <w:bookmarkEnd w:id="20"/>
     </w:p>
@@ -17,7 +17,7 @@
         <w:pStyle w:val="FirstParagraph"/>
       </w:pPr>
       <w:r>
-        <w:t xml:space="preserve">https://www.philstar.com/opinion/2024/10/19/2393552/editorial-wheres-mastermind</w:t>
+        <w:t xml:space="preserve">https://www.philstar.com/opinion/2024/10/20/2393789/editorial-kidnapped-mindanao</w:t>
       </w:r>
     </w:p>
     <w:p>
@@ -32,7 +32,7 @@
         <w:pStyle w:val="FirstParagraph"/>
       </w:pPr>
       <w:r>
-        <w:t xml:space="preserve">It’s been eight years since South Korean businessman Jee Ick-joo was snatched from his home in Angeles City, together with his housemaid Marisa Morquicho, by members of the Philippine National Police Anti-Illegal Drugs Group. To this day, Jee’s relatives, friends and other South Koreans are still waiting for the convicted mastermind to face punishment.</w:t>
+        <w:t xml:space="preserve">About three decades ago, kidnapping for ransom reached crisis proportions, with Chinese-Filipinos the favored targets of organized crime rings. A deadly crackdown put an end to the kidnapping spree, but the problem did not completely go away.</w:t>
       </w:r>
     </w:p>
     <w:p>
@@ -40,7 +40,7 @@
         <w:pStyle w:val="BodyText"/>
       </w:pPr>
       <w:r>
-        <w:t xml:space="preserve">In one of the most notorious abuses of the drug war in the previous administration, Jee was taken on Oct. 18, 2016 by AIDG members in his own sport utility vehicle to PNP headquarters at Camp Crame, where he was strangled to death inside the SUV. His body was taken to a funeral parlor and cremated, and the ashes flushed down the toilet.</w:t>
+        <w:t xml:space="preserve">It didn’t take long before national attention shifted to another kidnapping spree, this time carried out by the Abu Sayyaf terrorist group in Mindanao targeting anyone who could pay ransom including foreign tourists and missionaries.</w:t>
       </w:r>
     </w:p>
     <w:p>
@@ -48,19 +48,7 @@
         <w:pStyle w:val="BodyText"/>
       </w:pPr>
       <w:r>
-        <w:t xml:space="preserve">The accused mastermind, police Supt. Rafael Dumlao of the AIDG, was cleared by Angeles City Regional Trial Court Judge Eda Dizon in June 2023, but the ruling was overturned by the Court of Appeals in July this year. The Supreme Court said the CA, in convicting Dumlao as the mastermind, found Dizon’s trial to be</w:t>
-      </w:r>
-      <w:r>
-        <w:t xml:space="preserve"> </w:t>
-      </w:r>
-      <w:r>
-        <w:t xml:space="preserve">“</w:t>
-      </w:r>
-      <w:r>
-        <w:t xml:space="preserve">a sham and an apparent mockery of the judicial process such that Dumlao’s acquittal was a foregone conclusion and in total disregard of the evidence.</w:t>
-      </w:r>
-      <w:r>
-        <w:t xml:space="preserve">”</w:t>
+        <w:t xml:space="preserve">The kidnapping spree, which reportedly earned for the Abu Sayyaf millions of dollars, wreaked havoc on Philippine tourism and the economy in general, particularly in Mindanao, which became one of the fronts in Washington’s global war against al-Qaeda-linked terrorism. The task of crushing the Abu Sayyaf led to the return of US troops to the Philippines for the first time since the shutdown of their bases.</w:t>
       </w:r>
     </w:p>
     <w:p>
@@ -68,7 +56,7 @@
         <w:pStyle w:val="BodyText"/>
       </w:pPr>
       <w:r>
-        <w:t xml:space="preserve">Based on the CA ruling, Dumlao faces life in prison without eligibility for parole for Jee’s kidnapping with homicide, another life term for the kidnapping and serious illegal detention of Morquicho, plus 35 years for stealing Jee’s SUV. Dumlao’s co-defendants were convicted last year.</w:t>
+        <w:t xml:space="preserve">Kidnapping for ransom by organized crime rings and Islamist terrorists abated. In recent years, however, there have been reports of ransom kidnappings perpetrated by law enforcers themselves, with cases spiking alongside the bloody campaign against illegal drugs in the previous administration. Among the most notorious cases was the kidnapping of South Korean businessman Jee Ick-joo from his home in Angeles City on Oct. 18, 2016, together with his housemaid, by members of the Philippine National Police Anti-Illegal Drugs Group. Jee’s wife paid ransom of P5 million but never saw her husband again. He was strangled to death by AIDG members in his own car right inside Camp Crame. His body was cremated and the ashes flushed down the toilet of a funeral parlor. The convicted mastermind, former police superintendent Rafael Dumlao of the AIDG, is at large.</w:t>
       </w:r>
     </w:p>
     <w:p>
@@ -76,7 +64,7 @@
         <w:pStyle w:val="BodyText"/>
       </w:pPr>
       <w:r>
-        <w:t xml:space="preserve">The only problem at this point is finding Dumlao. Judge Eda Dizon had granted him bail prior to his acquittal by the lower court, and his whereabouts are unknown as his compatriots marked the anniversary of his death yesterday. Dumlao has had sufficient time, since July when the CA reversed his acquittal, to make himself scarce.</w:t>
+        <w:t xml:space="preserve">Alongside the abuses in the war on drugs were the ransom kidnappings related to Philippine offshore gaming operator firms. Most of the victims were Chinese and other foreigners, with the perpetrators mainly Chinese POGO workers, some of them reportedly assisted by Philippine police. State security forces are now bracing for criminal activities of POGOs that have reportedly broken up into micro or guerrilla operations.</w:t>
       </w:r>
     </w:p>
     <w:p>
@@ -84,25 +72,7 @@
         <w:pStyle w:val="BodyText"/>
       </w:pPr>
       <w:r>
-        <w:t xml:space="preserve">The conviction can be appealed to the Supreme Court, but shouldn’t his bail be canceled? And even if it is canceled, can he still be found? Perhaps the SC will affirm the guilty verdict. But by the time the SC issues a final ruling on his case, Dumlao may no longer be around to pay for the heinous crime. What about Judge Eda Dizon? Will she face sanctions for what the CA found to be her</w:t>
-      </w:r>
-      <w:r>
-        <w:t xml:space="preserve"> </w:t>
-      </w:r>
-      <w:r>
-        <w:t xml:space="preserve">“</w:t>
-      </w:r>
-      <w:r>
-        <w:t xml:space="preserve">grave abuse of discretion</w:t>
-      </w:r>
-      <w:r>
-        <w:t xml:space="preserve">”</w:t>
-      </w:r>
-      <w:r>
-        <w:t xml:space="preserve"> </w:t>
-      </w:r>
-      <w:r>
-        <w:t xml:space="preserve">in clearing Dumlao?</w:t>
+        <w:t xml:space="preserve">Now, apart from the ransom kidnappings linked to POGOs and organized crime rings, the threat appears to have resurfaced in Mindanao. Police have confirmed that four gunmen kidnapped Elliot Onil Eastman, a 26-year-old American, last Thursday night from his home in Sibuco town in Zamboanga del Norte. A witness told probers that the gunmen, clad in black and armed with M-16 rifles, had introduced themselves as police. Eastman reportedly tried to escape but was shot in the leg and then dragged into a speedboat that quickly sped away.</w:t>
       </w:r>
     </w:p>
     <w:p>
@@ -110,7 +80,7 @@
         <w:pStyle w:val="BodyText"/>
       </w:pPr>
       <w:r>
-        <w:t xml:space="preserve">The Philippine judicial system leaves too much room for injustice, and it is dramatically illustrated in the case of Jee Ick-joo.</w:t>
+        <w:t xml:space="preserve">The government must act decisively in rescuing Eastman and capturing his kidnappers. Otherwise, ransom kidnapping may again become a cottage industry in Mindanao.</w:t>
       </w:r>
     </w:p>
     <w:sectPr/>

</xml_diff>